<commit_message>
reimpostata la pagina di manutenzione.
</commit_message>
<xml_diff>
--- a/specifiche.docx
+++ b/specifiche.docx
@@ -22,10 +22,22 @@
         <w:t>SpaceWar2D</w:t>
       </w:r>
     </w:p>
-    <w:p/>
-    <w:p>
+    <w:p>
+      <w:r>
+        <w:t xml:space="preserve">UI/UX: </w:t>
+      </w:r>
       <w:proofErr w:type="spellStart"/>
       <w:r>
+        <w:t>Figma</w:t>
+      </w:r>
+      <w:proofErr w:type="spellEnd"/>
+      <w:r>
+        <w:t xml:space="preserve"> &amp; Google Stitch</w:t>
+      </w:r>
+    </w:p>
+    <w:p>
+      <w:proofErr w:type="spellStart"/>
+      <w:r>
         <w:t>Frontend</w:t>
       </w:r>
       <w:proofErr w:type="spellEnd"/>
@@ -104,6 +116,277 @@
         <w:t>/API: Node.js + Express</w:t>
       </w:r>
     </w:p>
+    <w:p/>
+    <w:p/>
+    <w:p/>
+    <w:p/>
+    <w:p/>
+    <w:p/>
+    <w:p/>
+    <w:p/>
+    <w:p/>
+    <w:p/>
+    <w:p/>
+    <w:p/>
+    <w:p/>
+    <w:p/>
+    <w:p/>
+    <w:p/>
+    <w:p/>
+    <w:p/>
+    <w:p/>
+    <w:p>
+      <w:pPr>
+        <w:jc w:val="center"/>
+        <w:rPr>
+          <w:b/>
+          <w:bCs/>
+          <w:color w:val="153D63" w:themeColor="text2" w:themeTint="E6"/>
+          <w:sz w:val="36"/>
+          <w:szCs w:val="36"/>
+        </w:rPr>
+      </w:pPr>
+      <w:r>
+        <w:rPr>
+          <w:b/>
+          <w:bCs/>
+          <w:color w:val="153D63" w:themeColor="text2" w:themeTint="E6"/>
+          <w:sz w:val="36"/>
+          <w:szCs w:val="36"/>
+        </w:rPr>
+        <w:lastRenderedPageBreak/>
+        <w:t xml:space="preserve">- Work flow </w:t>
+      </w:r>
+      <w:r>
+        <w:rPr>
+          <w:b/>
+          <w:bCs/>
+          <w:color w:val="153D63" w:themeColor="text2" w:themeTint="E6"/>
+          <w:sz w:val="36"/>
+          <w:szCs w:val="36"/>
+        </w:rPr>
+        <w:t>–</w:t>
+      </w:r>
+    </w:p>
+    <w:p>
+      <w:pPr>
+        <w:pStyle w:val="Paragrafoelenco"/>
+        <w:numPr>
+          <w:ilvl w:val="0"/>
+          <w:numId w:val="2"/>
+        </w:numPr>
+      </w:pPr>
+      <w:r>
+        <w:t xml:space="preserve">Corso </w:t>
+      </w:r>
+      <w:proofErr w:type="spellStart"/>
+      <w:r>
+        <w:t>figma</w:t>
+      </w:r>
+      <w:proofErr w:type="spellEnd"/>
+    </w:p>
+    <w:p>
+      <w:pPr>
+        <w:pStyle w:val="Paragrafoelenco"/>
+        <w:numPr>
+          <w:ilvl w:val="0"/>
+          <w:numId w:val="2"/>
+        </w:numPr>
+      </w:pPr>
+      <w:r>
+        <w:t xml:space="preserve">Corso </w:t>
+      </w:r>
+      <w:proofErr w:type="spellStart"/>
+      <w:r>
+        <w:t>react</w:t>
+      </w:r>
+      <w:proofErr w:type="spellEnd"/>
+    </w:p>
+    <w:p>
+      <w:pPr>
+        <w:pStyle w:val="Paragrafoelenco"/>
+        <w:numPr>
+          <w:ilvl w:val="0"/>
+          <w:numId w:val="2"/>
+        </w:numPr>
+      </w:pPr>
+      <w:r>
+        <w:t xml:space="preserve">Corso </w:t>
+      </w:r>
+      <w:proofErr w:type="spellStart"/>
+      <w:r>
+        <w:t>typescript</w:t>
+      </w:r>
+      <w:proofErr w:type="spellEnd"/>
+    </w:p>
+    <w:p>
+      <w:pPr>
+        <w:pStyle w:val="Paragrafoelenco"/>
+        <w:numPr>
+          <w:ilvl w:val="0"/>
+          <w:numId w:val="2"/>
+        </w:numPr>
+      </w:pPr>
+      <w:r>
+        <w:t>Sprite di interfaccia</w:t>
+      </w:r>
+    </w:p>
+    <w:p>
+      <w:pPr>
+        <w:pStyle w:val="Paragrafoelenco"/>
+        <w:numPr>
+          <w:ilvl w:val="0"/>
+          <w:numId w:val="2"/>
+        </w:numPr>
+      </w:pPr>
+      <w:r>
+        <w:t>Homepage</w:t>
+      </w:r>
+    </w:p>
+    <w:p>
+      <w:pPr>
+        <w:pStyle w:val="Paragrafoelenco"/>
+        <w:numPr>
+          <w:ilvl w:val="0"/>
+          <w:numId w:val="2"/>
+        </w:numPr>
+      </w:pPr>
+      <w:r>
+        <w:t>Pagine decoro</w:t>
+      </w:r>
+    </w:p>
+    <w:p>
+      <w:pPr>
+        <w:pStyle w:val="Paragrafoelenco"/>
+        <w:numPr>
+          <w:ilvl w:val="0"/>
+          <w:numId w:val="2"/>
+        </w:numPr>
+      </w:pPr>
+      <w:r>
+        <w:t xml:space="preserve">Corso </w:t>
+      </w:r>
+      <w:proofErr w:type="spellStart"/>
+      <w:proofErr w:type="gramStart"/>
+      <w:r>
+        <w:t>Vite,Jest</w:t>
+      </w:r>
+      <w:proofErr w:type="spellEnd"/>
+      <w:proofErr w:type="gramEnd"/>
+      <w:r>
+        <w:t xml:space="preserve"> e creazione </w:t>
+      </w:r>
+      <w:proofErr w:type="spellStart"/>
+      <w:r>
+        <w:t>sprite</w:t>
+      </w:r>
+      <w:proofErr w:type="spellEnd"/>
+    </w:p>
+    <w:p>
+      <w:pPr>
+        <w:pStyle w:val="Paragrafoelenco"/>
+        <w:numPr>
+          <w:ilvl w:val="0"/>
+          <w:numId w:val="2"/>
+        </w:numPr>
+      </w:pPr>
+      <w:r>
+        <w:t>Sprite di gioco</w:t>
+      </w:r>
+    </w:p>
+    <w:p>
+      <w:pPr>
+        <w:pStyle w:val="Paragrafoelenco"/>
+        <w:numPr>
+          <w:ilvl w:val="0"/>
+          <w:numId w:val="2"/>
+        </w:numPr>
+      </w:pPr>
+      <w:r>
+        <w:t>Pagina di gioco</w:t>
+      </w:r>
+    </w:p>
+    <w:p>
+      <w:pPr>
+        <w:pStyle w:val="Paragrafoelenco"/>
+        <w:numPr>
+          <w:ilvl w:val="0"/>
+          <w:numId w:val="2"/>
+        </w:numPr>
+      </w:pPr>
+      <w:r>
+        <w:t>Pagina punteggio e fine partita</w:t>
+      </w:r>
+    </w:p>
+    <w:p>
+      <w:pPr>
+        <w:pStyle w:val="Paragrafoelenco"/>
+        <w:numPr>
+          <w:ilvl w:val="0"/>
+          <w:numId w:val="2"/>
+        </w:numPr>
+      </w:pPr>
+      <w:r>
+        <w:t>Progetto online</w:t>
+      </w:r>
+    </w:p>
+    <w:p>
+      <w:pPr>
+        <w:pStyle w:val="Paragrafoelenco"/>
+        <w:numPr>
+          <w:ilvl w:val="0"/>
+          <w:numId w:val="2"/>
+        </w:numPr>
+      </w:pPr>
+      <w:r>
+        <w:t xml:space="preserve">Database degli </w:t>
+      </w:r>
+      <w:proofErr w:type="spellStart"/>
+      <w:r>
+        <w:t>scoreboard</w:t>
+      </w:r>
+      <w:proofErr w:type="spellEnd"/>
+      <w:r>
+        <w:t xml:space="preserve"> e sistema di registrazione utente e score</w:t>
+      </w:r>
+    </w:p>
+    <w:p>
+      <w:pPr>
+        <w:pStyle w:val="Paragrafoelenco"/>
+        <w:numPr>
+          <w:ilvl w:val="0"/>
+          <w:numId w:val="2"/>
+        </w:numPr>
+      </w:pPr>
+      <w:r>
+        <w:t xml:space="preserve">Pagina di punteggio con </w:t>
+      </w:r>
+      <w:proofErr w:type="spellStart"/>
+      <w:r>
+        <w:t>scoreboard</w:t>
+      </w:r>
+      <w:proofErr w:type="spellEnd"/>
+      <w:r>
+        <w:t xml:space="preserve"> globale</w:t>
+      </w:r>
+    </w:p>
+    <w:p>
+      <w:pPr>
+        <w:pStyle w:val="Paragrafoelenco"/>
+        <w:numPr>
+          <w:ilvl w:val="0"/>
+          <w:numId w:val="2"/>
+        </w:numPr>
+      </w:pPr>
+      <w:r>
+        <w:t>Progetto online finale</w:t>
+      </w:r>
+    </w:p>
+    <w:p/>
+    <w:p/>
+    <w:p/>
+    <w:p/>
+    <w:p/>
     <w:sectPr>
       <w:pgSz w:w="11906" w:h="16838"/>
       <w:pgMar w:top="1417" w:right="1134" w:bottom="1134" w:left="1134" w:header="708" w:footer="708" w:gutter="0"/>
@@ -112,6 +395,215 @@
     </w:sectPr>
   </w:body>
 </w:document>
+</file>
+
+<file path=word/numbering.xml><?xml version="1.0" encoding="utf-8"?>
+<w:numbering xmlns:wpc="http://schemas.microsoft.com/office/word/2010/wordprocessingCanvas" xmlns:cx="http://schemas.microsoft.com/office/drawing/2014/chartex" xmlns:cx1="http://schemas.microsoft.com/office/drawing/2015/9/8/chartex" xmlns:cx2="http://schemas.microsoft.com/office/drawing/2015/10/21/chartex" xmlns:cx3="http://schemas.microsoft.com/office/drawing/2016/5/9/chartex" xmlns:cx4="http://schemas.microsoft.com/office/drawing/2016/5/10/chartex" xmlns:cx5="http://schemas.microsoft.com/office/drawing/2016/5/11/chartex" xmlns:cx6="http://schemas.microsoft.com/office/drawing/2016/5/12/chartex" xmlns:cx7="http://schemas.microsoft.com/office/drawing/2016/5/13/chartex" xmlns:cx8="http://schemas.microsoft.com/office/drawing/2016/5/14/chartex" xmlns:mc="http://schemas.openxmlformats.org/markup-compatibility/2006" xmlns:aink="http://schemas.microsoft.com/office/drawing/2016/ink" xmlns:am3d="http://schemas.microsoft.com/office/drawing/2017/model3d" xmlns:o="urn:schemas-microsoft-com:office:office" xmlns:oel="http://schemas.microsoft.com/office/2019/extlst" xmlns:r="http://schemas.openxmlformats.org/officeDocument/2006/relationships" xmlns:m="http://schemas.openxmlformats.org/officeDocument/2006/math" xmlns:v="urn:schemas-microsoft-com:vml" xmlns:wp14="http://schemas.microsoft.com/office/word/2010/wordprocessingDrawing" xmlns:wp="http://schemas.openxmlformats.org/drawingml/2006/wordprocessingDrawing" xmlns:w10="urn:schemas-microsoft-com:office:word" xmlns:w="http://schemas.openxmlformats.org/wordprocessingml/2006/main" xmlns:w14="http://schemas.microsoft.com/office/word/2010/wordml" xmlns:w15="http://schemas.microsoft.com/office/word/2012/wordml" xmlns:w16cex="http://schemas.microsoft.com/office/word/2018/wordml/cex" xmlns:w16cid="http://schemas.microsoft.com/office/word/2016/wordml/cid" xmlns:w16="http://schemas.microsoft.com/office/word/2018/wordml" xmlns:w16du="http://schemas.microsoft.com/office/word/2023/wordml/word16du" xmlns:w16sdtdh="http://schemas.microsoft.com/office/word/2020/wordml/sdtdatahash" xmlns:w16sdtfl="http://schemas.microsoft.com/office/word/2024/wordml/sdtformatlock" xmlns:w16se="http://schemas.microsoft.com/office/word/2015/wordml/symex" xmlns:wpg="http://schemas.microsoft.com/office/word/2010/wordprocessingGroup" xmlns:wpi="http://schemas.microsoft.com/office/word/2010/wordprocessingInk" xmlns:wne="http://schemas.microsoft.com/office/word/2006/wordml" xmlns:wps="http://schemas.microsoft.com/office/word/2010/wordprocessingShape" mc:Ignorable="w14 w15 w16se w16cid w16 w16cex w16sdtdh w16sdtfl w16du wp14">
+  <w:abstractNum w:abstractNumId="0" w15:restartNumberingAfterBreak="0">
+    <w:nsid w:val="3FC1048C"/>
+    <w:multiLevelType w:val="hybridMultilevel"/>
+    <w:tmpl w:val="46465992"/>
+    <w:lvl w:ilvl="0" w:tplc="0410000F">
+      <w:start w:val="1"/>
+      <w:numFmt w:val="decimal"/>
+      <w:lvlText w:val="%1."/>
+      <w:lvlJc w:val="left"/>
+      <w:pPr>
+        <w:ind w:left="720" w:hanging="360"/>
+      </w:pPr>
+    </w:lvl>
+    <w:lvl w:ilvl="1" w:tplc="04100019" w:tentative="1">
+      <w:start w:val="1"/>
+      <w:numFmt w:val="lowerLetter"/>
+      <w:lvlText w:val="%2."/>
+      <w:lvlJc w:val="left"/>
+      <w:pPr>
+        <w:ind w:left="1440" w:hanging="360"/>
+      </w:pPr>
+    </w:lvl>
+    <w:lvl w:ilvl="2" w:tplc="0410001B" w:tentative="1">
+      <w:start w:val="1"/>
+      <w:numFmt w:val="lowerRoman"/>
+      <w:lvlText w:val="%3."/>
+      <w:lvlJc w:val="right"/>
+      <w:pPr>
+        <w:ind w:left="2160" w:hanging="180"/>
+      </w:pPr>
+    </w:lvl>
+    <w:lvl w:ilvl="3" w:tplc="0410000F" w:tentative="1">
+      <w:start w:val="1"/>
+      <w:numFmt w:val="decimal"/>
+      <w:lvlText w:val="%4."/>
+      <w:lvlJc w:val="left"/>
+      <w:pPr>
+        <w:ind w:left="2880" w:hanging="360"/>
+      </w:pPr>
+    </w:lvl>
+    <w:lvl w:ilvl="4" w:tplc="04100019" w:tentative="1">
+      <w:start w:val="1"/>
+      <w:numFmt w:val="lowerLetter"/>
+      <w:lvlText w:val="%5."/>
+      <w:lvlJc w:val="left"/>
+      <w:pPr>
+        <w:ind w:left="3600" w:hanging="360"/>
+      </w:pPr>
+    </w:lvl>
+    <w:lvl w:ilvl="5" w:tplc="0410001B" w:tentative="1">
+      <w:start w:val="1"/>
+      <w:numFmt w:val="lowerRoman"/>
+      <w:lvlText w:val="%6."/>
+      <w:lvlJc w:val="right"/>
+      <w:pPr>
+        <w:ind w:left="4320" w:hanging="180"/>
+      </w:pPr>
+    </w:lvl>
+    <w:lvl w:ilvl="6" w:tplc="0410000F" w:tentative="1">
+      <w:start w:val="1"/>
+      <w:numFmt w:val="decimal"/>
+      <w:lvlText w:val="%7."/>
+      <w:lvlJc w:val="left"/>
+      <w:pPr>
+        <w:ind w:left="5040" w:hanging="360"/>
+      </w:pPr>
+    </w:lvl>
+    <w:lvl w:ilvl="7" w:tplc="04100019" w:tentative="1">
+      <w:start w:val="1"/>
+      <w:numFmt w:val="lowerLetter"/>
+      <w:lvlText w:val="%8."/>
+      <w:lvlJc w:val="left"/>
+      <w:pPr>
+        <w:ind w:left="5760" w:hanging="360"/>
+      </w:pPr>
+    </w:lvl>
+    <w:lvl w:ilvl="8" w:tplc="0410001B" w:tentative="1">
+      <w:start w:val="1"/>
+      <w:numFmt w:val="lowerRoman"/>
+      <w:lvlText w:val="%9."/>
+      <w:lvlJc w:val="right"/>
+      <w:pPr>
+        <w:ind w:left="6480" w:hanging="180"/>
+      </w:pPr>
+    </w:lvl>
+  </w:abstractNum>
+  <w:abstractNum w:abstractNumId="1" w15:restartNumberingAfterBreak="0">
+    <w:nsid w:val="5BF91DFF"/>
+    <w:multiLevelType w:val="hybridMultilevel"/>
+    <w:tmpl w:val="21286EC2"/>
+    <w:lvl w:ilvl="0" w:tplc="7480EC20">
+      <w:numFmt w:val="bullet"/>
+      <w:lvlText w:val="-"/>
+      <w:lvlJc w:val="left"/>
+      <w:pPr>
+        <w:ind w:left="720" w:hanging="360"/>
+      </w:pPr>
+      <w:rPr>
+        <w:rFonts w:ascii="Aptos" w:eastAsiaTheme="minorHAnsi" w:hAnsi="Aptos" w:cstheme="minorBidi" w:hint="default"/>
+      </w:rPr>
+    </w:lvl>
+    <w:lvl w:ilvl="1" w:tplc="04100003" w:tentative="1">
+      <w:start w:val="1"/>
+      <w:numFmt w:val="bullet"/>
+      <w:lvlText w:val="o"/>
+      <w:lvlJc w:val="left"/>
+      <w:pPr>
+        <w:ind w:left="1440" w:hanging="360"/>
+      </w:pPr>
+      <w:rPr>
+        <w:rFonts w:ascii="Courier New" w:hAnsi="Courier New" w:cs="Courier New" w:hint="default"/>
+      </w:rPr>
+    </w:lvl>
+    <w:lvl w:ilvl="2" w:tplc="04100005" w:tentative="1">
+      <w:start w:val="1"/>
+      <w:numFmt w:val="bullet"/>
+      <w:lvlText w:val=""/>
+      <w:lvlJc w:val="left"/>
+      <w:pPr>
+        <w:ind w:left="2160" w:hanging="360"/>
+      </w:pPr>
+      <w:rPr>
+        <w:rFonts w:ascii="Wingdings" w:hAnsi="Wingdings" w:hint="default"/>
+      </w:rPr>
+    </w:lvl>
+    <w:lvl w:ilvl="3" w:tplc="04100001" w:tentative="1">
+      <w:start w:val="1"/>
+      <w:numFmt w:val="bullet"/>
+      <w:lvlText w:val=""/>
+      <w:lvlJc w:val="left"/>
+      <w:pPr>
+        <w:ind w:left="2880" w:hanging="360"/>
+      </w:pPr>
+      <w:rPr>
+        <w:rFonts w:ascii="Symbol" w:hAnsi="Symbol" w:hint="default"/>
+      </w:rPr>
+    </w:lvl>
+    <w:lvl w:ilvl="4" w:tplc="04100003" w:tentative="1">
+      <w:start w:val="1"/>
+      <w:numFmt w:val="bullet"/>
+      <w:lvlText w:val="o"/>
+      <w:lvlJc w:val="left"/>
+      <w:pPr>
+        <w:ind w:left="3600" w:hanging="360"/>
+      </w:pPr>
+      <w:rPr>
+        <w:rFonts w:ascii="Courier New" w:hAnsi="Courier New" w:cs="Courier New" w:hint="default"/>
+      </w:rPr>
+    </w:lvl>
+    <w:lvl w:ilvl="5" w:tplc="04100005" w:tentative="1">
+      <w:start w:val="1"/>
+      <w:numFmt w:val="bullet"/>
+      <w:lvlText w:val=""/>
+      <w:lvlJc w:val="left"/>
+      <w:pPr>
+        <w:ind w:left="4320" w:hanging="360"/>
+      </w:pPr>
+      <w:rPr>
+        <w:rFonts w:ascii="Wingdings" w:hAnsi="Wingdings" w:hint="default"/>
+      </w:rPr>
+    </w:lvl>
+    <w:lvl w:ilvl="6" w:tplc="04100001" w:tentative="1">
+      <w:start w:val="1"/>
+      <w:numFmt w:val="bullet"/>
+      <w:lvlText w:val=""/>
+      <w:lvlJc w:val="left"/>
+      <w:pPr>
+        <w:ind w:left="5040" w:hanging="360"/>
+      </w:pPr>
+      <w:rPr>
+        <w:rFonts w:ascii="Symbol" w:hAnsi="Symbol" w:hint="default"/>
+      </w:rPr>
+    </w:lvl>
+    <w:lvl w:ilvl="7" w:tplc="04100003" w:tentative="1">
+      <w:start w:val="1"/>
+      <w:numFmt w:val="bullet"/>
+      <w:lvlText w:val="o"/>
+      <w:lvlJc w:val="left"/>
+      <w:pPr>
+        <w:ind w:left="5760" w:hanging="360"/>
+      </w:pPr>
+      <w:rPr>
+        <w:rFonts w:ascii="Courier New" w:hAnsi="Courier New" w:cs="Courier New" w:hint="default"/>
+      </w:rPr>
+    </w:lvl>
+    <w:lvl w:ilvl="8" w:tplc="04100005" w:tentative="1">
+      <w:start w:val="1"/>
+      <w:numFmt w:val="bullet"/>
+      <w:lvlText w:val=""/>
+      <w:lvlJc w:val="left"/>
+      <w:pPr>
+        <w:ind w:left="6480" w:hanging="360"/>
+      </w:pPr>
+      <w:rPr>
+        <w:rFonts w:ascii="Wingdings" w:hAnsi="Wingdings" w:hint="default"/>
+      </w:rPr>
+    </w:lvl>
+  </w:abstractNum>
+  <w:num w:numId="1" w16cid:durableId="1163547561">
+    <w:abstractNumId w:val="1"/>
+  </w:num>
+  <w:num w:numId="2" w16cid:durableId="1327973091">
+    <w:abstractNumId w:val="0"/>
+  </w:num>
+</w:numbering>
 </file>
 
 <file path=word/styles.xml><?xml version="1.0" encoding="utf-8"?>

</xml_diff>